<commit_message>
Small naming fixes and code cleanup
</commit_message>
<xml_diff>
--- a/singspots_specs.docx
+++ b/singspots_specs.docx
@@ -1035,6 +1035,8 @@
       <w:r>
         <w:t xml:space="preserve">How will your app handle data persistence? </w:t>
       </w:r>
+      <w:bookmarkStart w:id="8" w:name="_GoBack"/>
+      <w:bookmarkEnd w:id="8"/>
     </w:p>
     <w:p/>
     <w:p>
@@ -1048,8 +1050,8 @@
           <w:between w:val="nil"/>
         </w:pBdr>
       </w:pPr>
-      <w:bookmarkStart w:id="8" w:name="_gw69vjn1ico0" w:colFirst="0" w:colLast="0"/>
-      <w:bookmarkEnd w:id="8"/>
+      <w:bookmarkStart w:id="9" w:name="_gw69vjn1ico0" w:colFirst="0" w:colLast="0"/>
+      <w:bookmarkEnd w:id="9"/>
       <w:r>
         <w:t>Describe any edge or corner cases in the UX.</w:t>
       </w:r>
@@ -1289,8 +1291,8 @@
           <w:between w:val="nil"/>
         </w:pBdr>
       </w:pPr>
-      <w:bookmarkStart w:id="9" w:name="_6yqqubmw5bs" w:colFirst="0" w:colLast="0"/>
-      <w:bookmarkEnd w:id="9"/>
+      <w:bookmarkStart w:id="10" w:name="_6yqqubmw5bs" w:colFirst="0" w:colLast="0"/>
+      <w:bookmarkEnd w:id="10"/>
       <w:r>
         <w:t>Describe any libraries you’ll be using and share your reasoning for including them.</w:t>
       </w:r>
@@ -1600,8 +1602,8 @@
           <w:between w:val="nil"/>
         </w:pBdr>
       </w:pPr>
-      <w:bookmarkStart w:id="10" w:name="_qrxg682nywe6" w:colFirst="0" w:colLast="0"/>
-      <w:bookmarkEnd w:id="10"/>
+      <w:bookmarkStart w:id="11" w:name="_qrxg682nywe6" w:colFirst="0" w:colLast="0"/>
+      <w:bookmarkEnd w:id="11"/>
       <w:r>
         <w:t>Describe how you will implement Google Play Services or other external services.</w:t>
       </w:r>
@@ -1628,8 +1630,8 @@
           <w:between w:val="nil"/>
         </w:pBdr>
       </w:pPr>
-      <w:bookmarkStart w:id="11" w:name="_v518bncmggeg" w:colFirst="0" w:colLast="0"/>
-      <w:bookmarkEnd w:id="11"/>
+      <w:bookmarkStart w:id="12" w:name="_v518bncmggeg" w:colFirst="0" w:colLast="0"/>
+      <w:bookmarkEnd w:id="12"/>
       <w:r>
         <w:t>Next Steps: Required Tasks</w:t>
       </w:r>
@@ -1655,36 +1657,22 @@
           <w:between w:val="nil"/>
         </w:pBdr>
       </w:pPr>
+    </w:p>
+    <w:p>
+      <w:pPr>
+        <w:pStyle w:val="Heading2"/>
+        <w:pBdr>
+          <w:top w:val="nil"/>
+          <w:left w:val="nil"/>
+          <w:bottom w:val="nil"/>
+          <w:right w:val="nil"/>
+          <w:between w:val="nil"/>
+        </w:pBdr>
+      </w:pPr>
+      <w:bookmarkStart w:id="13" w:name="_8oe8zpk3qsmp" w:colFirst="0" w:colLast="0"/>
+      <w:bookmarkEnd w:id="13"/>
       <w:r>
         <w:lastRenderedPageBreak/>
-        <w:t>This is the section where you can take the main features of your app (declared above) and break them down into tangible technical tasks that you can complete one at a time until you have a finished app.</w:t>
-      </w:r>
-    </w:p>
-    <w:p>
-      <w:pPr>
-        <w:pBdr>
-          <w:top w:val="nil"/>
-          <w:left w:val="nil"/>
-          <w:bottom w:val="nil"/>
-          <w:right w:val="nil"/>
-          <w:between w:val="nil"/>
-        </w:pBdr>
-      </w:pPr>
-    </w:p>
-    <w:p>
-      <w:pPr>
-        <w:pStyle w:val="Heading2"/>
-        <w:pBdr>
-          <w:top w:val="nil"/>
-          <w:left w:val="nil"/>
-          <w:bottom w:val="nil"/>
-          <w:right w:val="nil"/>
-          <w:between w:val="nil"/>
-        </w:pBdr>
-      </w:pPr>
-      <w:bookmarkStart w:id="12" w:name="_8oe8zpk3qsmp" w:colFirst="0" w:colLast="0"/>
-      <w:bookmarkEnd w:id="12"/>
-      <w:r>
         <w:t>Task 1: Project Setup</w:t>
       </w:r>
     </w:p>
@@ -1936,8 +1924,6 @@
         </w:rPr>
         <w:t>&amp; colors</w:t>
       </w:r>
-      <w:bookmarkStart w:id="13" w:name="_GoBack"/>
-      <w:bookmarkEnd w:id="13"/>
     </w:p>
     <w:p>
       <w:pPr>
@@ -2822,13 +2808,24 @@
       </w:pBdr>
       <w:rPr>
         <w:color w:val="666666"/>
+        <w:lang w:val="en-US"/>
       </w:rPr>
     </w:pPr>
+    <w:proofErr w:type="spellStart"/>
     <w:r>
       <w:rPr>
         <w:color w:val="666666"/>
-      </w:rPr>
-      <w:t>Capstone_Stage1</w:t>
+        <w:lang w:val="en-US"/>
+      </w:rPr>
+      <w:t>SingSpots</w:t>
+    </w:r>
+    <w:proofErr w:type="spellEnd"/>
+    <w:r>
+      <w:rPr>
+        <w:color w:val="666666"/>
+        <w:lang w:val="en-US"/>
+      </w:rPr>
+      <w:t>-specs</w:t>
     </w:r>
   </w:p>
 </w:hdr>

</xml_diff>